<commit_message>
Docx link updated with geeks
</commit_message>
<xml_diff>
--- a/Document.docx
+++ b/Document.docx
@@ -43,6 +43,11 @@
           <w:ilvl w:val="0"/>
           <w:numId w:val="1"/>
         </w:numPr>
+        <w:rPr>
+          <w:rStyle w:val="Hyperlink"/>
+          <w:color w:val="auto"/>
+          <w:u w:val="none"/>
+        </w:rPr>
       </w:pPr>
       <w:hyperlink r:id="rId7" w:history="1">
         <w:r>
@@ -52,6 +57,32 @@
           <w:t>https://github.com/kiecodes/genetic-algorithms</w:t>
         </w:r>
       </w:hyperlink>
+    </w:p>
+    <w:p>
+      <w:pPr>
+        <w:pStyle w:val="ListParagraph"/>
+        <w:numPr>
+          <w:ilvl w:val="0"/>
+          <w:numId w:val="1"/>
+        </w:numPr>
+      </w:pPr>
+      <w:hyperlink r:id="rId8" w:history="1">
+        <w:r>
+          <w:rPr>
+            <w:rStyle w:val="Hyperlink"/>
+          </w:rPr>
+          <w:t>https://www.geeksforgeeks.org/genetic-algorithms/</w:t>
+        </w:r>
+      </w:hyperlink>
+      <w:r>
+        <w:t xml:space="preserve"> (</w:t>
+      </w:r>
+      <w:r>
+        <w:t xml:space="preserve">implemented </w:t>
+      </w:r>
+      <w:r>
+        <w:t xml:space="preserve">code) </w:t>
+      </w:r>
     </w:p>
     <w:p/>
     <w:p/>

</xml_diff>